<commit_message>
updated report after Writing Center meeting.
</commit_message>
<xml_diff>
--- a/Fake_News_Project_Report_Nguyen_Sindermann_Vazquez_Lopez_Maschman.docx
+++ b/Fake_News_Project_Report_Nguyen_Sindermann_Vazquez_Lopez_Maschman.docx
@@ -184,19 +184,33 @@
         <w:rPr>
           <w:szCs w:val="19"/>
         </w:rPr>
-        <w:t>Social media has undoubtedly increased our online presence and connected us with like-minded people from around the world. It has also allowed us to foster relationships and share memorable moments with our loved ones. However, the rise of fake news on social media has presented challenges for companies seeking to control its spread while maintaining the freedom of speech. The issue has become even more significant with the manipulation of these platforms by companies or individuals to spread false information or misinformation. While many companies have attempted to strike down these contents, the damage has already been done to individuals or entities. To prevent further harm, many companies have started developing preventative systems to identify and prevent the spread of fake news. One such technique is to employ a team of reviewers to examine each post or content and determine its reliability</w:t>
-      </w:r>
+        <w:t xml:space="preserve">Social media has undoubtedly increased our online presence and connected us with like-minded people from around the world. It has also allowed us to foster relationships and share memorable moments with our loved ones. However, the rise of fake news on social media has presented challenges for companies seeking to control its spread while maintaining freedom of speech. The issue has become even more significant with the manipulation of these platforms by companies or individuals to spread false information. While many companies have attempted to strike down these contents, the damage has already been done to individuals or entities. To prevent further harm, many companies have started developing preventative systems to identify and prevent the spread of fake news. One such technique is to employ a team of reviewers to examine each post or content and determine its </w:t>
+      </w:r>
+      <w:proofErr w:type="gramStart"/>
       <w:r>
         <w:rPr>
           <w:szCs w:val="19"/>
         </w:rPr>
-        <w:t>[1]</w:t>
+        <w:t>reliability</w:t>
       </w:r>
       <w:r>
         <w:rPr>
           <w:szCs w:val="19"/>
         </w:rPr>
-        <w:t>. However, with the sheer amount of data being generated daily, this method is impractical, and companies need a more efficient approach. Our team aims to explore ways in which companies can analyze billions of bytes of data effectively. Specifically, we will examine differences in word choices, grammar, and sentence structure between real and fake news to identify patterns that can help companies narrow down the list of contents needing review. This approach will enable companies to allocate their limited human resources to only the most likely-to-be-false news.</w:t>
+        <w:t>[</w:t>
+      </w:r>
+      <w:proofErr w:type="gramEnd"/>
+      <w:r>
+        <w:rPr>
+          <w:szCs w:val="19"/>
+        </w:rPr>
+        <w:t>1]</w:t>
+      </w:r>
+      <w:r>
+        <w:rPr>
+          <w:szCs w:val="19"/>
+        </w:rPr>
+        <w:t>. However, with the sheer amount of data being generated daily, this method is impractical, and companies need a more efficient approach. Our team aims to explore ways in which companies can analyze billions of bytes of data effectively. Specifically, we will examine differences in word choice, grammar, and sentence structure between real and fake news to identify patterns that can help companies narrow down the list of content needing review. This approach will enable companies to allocate their limited human resources to the most likely-to-be-false news.</w:t>
       </w:r>
     </w:p>
     <w:p/>
@@ -285,22 +299,19 @@
     </w:p>
     <w:p>
       <w:r>
-        <w:t>Because fake news is a bias on information that the publisher</w:t>
-      </w:r>
-      <w:r>
-        <w:t xml:space="preserve"> has manipulated</w:t>
-      </w:r>
-      <w:r>
-        <w:t xml:space="preserve">, fake news detection is </w:t>
-      </w:r>
-      <w:r>
-        <w:t>defined as a binary classification problem [2].</w:t>
+        <w:t>F</w:t>
+      </w:r>
+      <w:r>
+        <w:t>ake news detection is defined as a binary classification problem [2].</w:t>
       </w:r>
       <w:r>
         <w:t xml:space="preserve"> </w:t>
       </w:r>
       <w:r>
-        <w:t>The fake news detection problem is a data mining problem because</w:t>
+        <w:t xml:space="preserve">The fake news detection problem is a data </w:t>
+      </w:r>
+      <w:r>
+        <w:t>mining problem because</w:t>
       </w:r>
       <w:r>
         <w:t xml:space="preserve"> it</w:t>
@@ -333,7 +344,13 @@
         <w:t xml:space="preserve"> In literature, many approaches have been proposed to potentially identify fake news. </w:t>
       </w:r>
       <w:r>
-        <w:t xml:space="preserve">For instance, </w:t>
+        <w:t>For instance</w:t>
+      </w:r>
+      <w:r>
+        <w:t>:</w:t>
+      </w:r>
+      <w:r>
+        <w:t xml:space="preserve"> </w:t>
       </w:r>
     </w:p>
     <w:p>
@@ -411,7 +428,7 @@
         <w:t>d:</w:t>
       </w:r>
       <w:r>
-        <w:t xml:space="preserve"> main feature categories such as: lexical, grammatical, and syntactic,</w:t>
+        <w:t xml:space="preserve"> main feature categories such as lexical, grammatical, and syntactic,</w:t>
       </w:r>
       <w:r>
         <w:t xml:space="preserve"> are used </w:t>
@@ -504,7 +521,7 @@
         <w:t xml:space="preserve"> </w:t>
       </w:r>
       <w:r>
-        <w:t>T</w:t>
+        <w:t>t</w:t>
       </w:r>
       <w:r>
         <w:t xml:space="preserve">he key idea is to track the </w:t>
@@ -632,19 +649,40 @@
         <w:t>to mislead people or create</w:t>
       </w:r>
       <w:r>
-        <w:t xml:space="preserve"> a false narrative. This type of misinformation can be spread through various media channels, such as social media, online news platforms, and </w:t>
+        <w:t xml:space="preserve"> a false narrative. This type of misinformation can be spread through various media channels, such as social media, online news platforms, and traditional media outlets. Fake news can cause harm to </w:t>
       </w:r>
       <w:r>
         <w:lastRenderedPageBreak/>
-        <w:t xml:space="preserve">traditional media outlets. Fake news can cause harm to individuals, organizations, and even society as a whole, by influencing opinions, beliefs, and behaviors, and can lead to negative consequences, such as political unrest, social tensions, and even violence. As a result, there is a growing need for effective methods to detect and prevent the spread of fake news. </w:t>
+        <w:t xml:space="preserve">individuals, organizations, and even </w:t>
+      </w:r>
+      <w:proofErr w:type="gramStart"/>
+      <w:r>
+        <w:t>society as a whole, by</w:t>
+      </w:r>
+      <w:proofErr w:type="gramEnd"/>
+      <w:r>
+        <w:t xml:space="preserve"> influencing opinions, beliefs, and behaviors, and can lead to negative consequences, such as political unrest, social tensions, and even violence. As a result, there is a growing need for effective methods to detect and prevent the spread of fake news. </w:t>
       </w:r>
     </w:p>
     <w:p>
       <w:pPr>
         <w:ind w:left="0" w:firstLine="0"/>
       </w:pPr>
-      <w:r>
-        <w:t>Text mining</w:t>
+      <w:proofErr w:type="gramStart"/>
+      <w:r>
+        <w:t>In order to</w:t>
+      </w:r>
+      <w:proofErr w:type="gramEnd"/>
+      <w:r>
+        <w:t xml:space="preserve"> analyze fake news, text mining is often employed. </w:t>
+      </w:r>
+      <w:proofErr w:type="spellStart"/>
+      <w:r>
+        <w:t>Text</w:t>
+      </w:r>
+      <w:proofErr w:type="spellEnd"/>
+      <w:r>
+        <w:t xml:space="preserve"> mining</w:t>
       </w:r>
       <w:r>
         <w:t xml:space="preserve"> </w:t>
@@ -695,10 +733,16 @@
         <w:t xml:space="preserve"> real news from fake news. The inputs for this scope are primarily social media sentences, among other attributes and the output will be how likely new sentences are to be fake. It is important to mention that for this project, </w:t>
       </w:r>
       <w:r>
-        <w:t xml:space="preserve">we only work with texts in </w:t>
-      </w:r>
-      <w:r>
-        <w:t>English.</w:t>
+        <w:t xml:space="preserve">we only work with </w:t>
+      </w:r>
+      <w:r>
+        <w:t xml:space="preserve">English-language </w:t>
+      </w:r>
+      <w:r>
+        <w:t>texts</w:t>
+      </w:r>
+      <w:r>
+        <w:t>.</w:t>
       </w:r>
     </w:p>
     <w:p>
@@ -826,10 +870,12 @@
         <w:t xml:space="preserve"> for fake news detection. It contains 12836 short statements from 2007 to 2016. A POLITIFACT editor evaluated each statement. For the Truthfulness ratings, six finely nuanced labels are used (true, mostly true, half-true, mostly false, false, and </w:t>
       </w:r>
       <w:bookmarkStart w:id="0" w:name="_Int_GjcLXAnB"/>
+      <w:proofErr w:type="gramStart"/>
       <w:r>
         <w:t>pants</w:t>
       </w:r>
       <w:bookmarkEnd w:id="0"/>
+      <w:proofErr w:type="gramEnd"/>
       <w:r>
         <w:t xml:space="preserve"> on fire). Furthermore, the </w:t>
       </w:r>
@@ -4312,7 +4358,15 @@
       </w:r>
       <w:proofErr w:type="spellEnd"/>
       <w:r>
-        <w:t xml:space="preserve"> dataset. The Liar dataset contains statements labeled with six possible truth ratings: "pants-fire," "false," "barely-true," "half-true," "mostly-true," and "true," while the </w:t>
+        <w:t xml:space="preserve"> dataset. The Liar dataset contains statements labeled with six possible truth ratings: "pants-fire," "false," "</w:t>
+      </w:r>
+      <w:proofErr w:type="gramStart"/>
+      <w:r>
+        <w:t>barely-true</w:t>
+      </w:r>
+      <w:proofErr w:type="gramEnd"/>
+      <w:r>
+        <w:t xml:space="preserve">," "half-true," "mostly-true," and "true," while the </w:t>
       </w:r>
       <w:proofErr w:type="spellStart"/>
       <w:r>
@@ -4328,7 +4382,15 @@
         <w:ind w:left="0" w:firstLine="0"/>
       </w:pPr>
       <w:r>
-        <w:t xml:space="preserve">Once the datasets were loaded, we combined them into a single dataset for ease of processing. We removed rows with missing values and converted labels to numerical values. In the Liar dataset, we mapped the labels "pants-fire," "false," and "barely-true" to 0 and "half-true," "mostly-true," and "true" to 1. Similarly, in the </w:t>
+        <w:t>Once the datasets were loaded, we combined them into a single dataset for ease of processing. We removed rows with missing values and converted labels to numerical values. In the Liar dataset, we mapped the labels "pants-fire," "false," and "</w:t>
+      </w:r>
+      <w:proofErr w:type="gramStart"/>
+      <w:r>
+        <w:t>barely-true</w:t>
+      </w:r>
+      <w:proofErr w:type="gramEnd"/>
+      <w:r>
+        <w:t xml:space="preserve">" to 0 and "half-true," "mostly-true," and "true" to 1. Similarly, in the </w:t>
       </w:r>
       <w:proofErr w:type="spellStart"/>
       <w:r>
@@ -5111,7 +5173,15 @@
         <w:t xml:space="preserve">Fig. 3: </w:t>
       </w:r>
       <w:r>
-        <w:t>Rules obtained from the entire dataset sorted based on the confidence level</w:t>
+        <w:t xml:space="preserve">Rules obtained from the entire </w:t>
+      </w:r>
+      <w:proofErr w:type="gramStart"/>
+      <w:r>
+        <w:t>dataset</w:t>
+      </w:r>
+      <w:proofErr w:type="gramEnd"/>
+      <w:r>
+        <w:t xml:space="preserve"> sorted based on the confidence level</w:t>
       </w:r>
       <w:r>
         <w:t>. Support level = 0.2%</w:t>
@@ -5153,7 +5223,15 @@
         <w:ind w:left="0"/>
       </w:pPr>
       <w:r>
-        <w:t xml:space="preserve">There are 24,575 sentences in this group, and we set the support value as 0.4% (equivalent to 98 words). With this setting, we were able to obtain 421 frequent items and 61 frequent rules. Similar to the previous case, the results are shown in Fig. 4.  </w:t>
+        <w:t xml:space="preserve">There are 24,575 sentences in this group, and we set the support value as 0.4% (equivalent to 98 words). With this setting, we were able to obtain 421 frequent items and 61 frequent rules. </w:t>
+      </w:r>
+      <w:proofErr w:type="gramStart"/>
+      <w:r>
+        <w:t>Similar to</w:t>
+      </w:r>
+      <w:proofErr w:type="gramEnd"/>
+      <w:r>
+        <w:t xml:space="preserve"> the previous case, the results are shown in Fig. 4.  </w:t>
       </w:r>
     </w:p>
     <w:p>
@@ -5253,8 +5331,13 @@
         <w:t xml:space="preserve">after varying confidence value </w:t>
       </w:r>
       <w:r>
-        <w:t>for Fake News dataset</w:t>
-      </w:r>
+        <w:t xml:space="preserve">for Fake News </w:t>
+      </w:r>
+      <w:proofErr w:type="gramStart"/>
+      <w:r>
+        <w:t>dataset</w:t>
+      </w:r>
+      <w:proofErr w:type="gramEnd"/>
     </w:p>
     <w:p>
       <w:pPr>
@@ -5771,6 +5854,7 @@
               </w:rPr>
               <w:t xml:space="preserve">, </w:t>
             </w:r>
+            <w:proofErr w:type="gramStart"/>
             <w:r>
               <w:rPr>
                 <w:sz w:val="18"/>
@@ -5783,7 +5867,15 @@
                 <w:sz w:val="18"/>
                 <w:szCs w:val="18"/>
               </w:rPr>
-              <w:t xml:space="preserve"> , </w:t>
+              <w:t xml:space="preserve"> ,</w:t>
+            </w:r>
+            <w:proofErr w:type="gramEnd"/>
+            <w:r>
+              <w:rPr>
+                <w:sz w:val="18"/>
+                <w:szCs w:val="18"/>
+              </w:rPr>
+              <w:t xml:space="preserve"> </w:t>
             </w:r>
             <w:proofErr w:type="spellStart"/>
             <w:r>
@@ -5932,6 +6024,7 @@
               </w:rPr>
               <w:t xml:space="preserve">, </w:t>
             </w:r>
+            <w:proofErr w:type="gramStart"/>
             <w:r>
               <w:rPr>
                 <w:sz w:val="18"/>
@@ -5944,7 +6037,15 @@
                 <w:sz w:val="18"/>
                 <w:szCs w:val="18"/>
               </w:rPr>
-              <w:t xml:space="preserve">, </w:t>
+              <w:t>,</w:t>
+            </w:r>
+            <w:proofErr w:type="gramEnd"/>
+            <w:r>
+              <w:rPr>
+                <w:sz w:val="18"/>
+                <w:szCs w:val="18"/>
+              </w:rPr>
+              <w:t xml:space="preserve"> </w:t>
             </w:r>
             <w:proofErr w:type="spellStart"/>
             <w:r>
@@ -5999,6 +6100,7 @@
               </w:rPr>
               <w:t>(</w:t>
             </w:r>
+            <w:proofErr w:type="gramStart"/>
             <w:r>
               <w:rPr>
                 <w:sz w:val="18"/>
@@ -6020,6 +6122,7 @@
               </w:rPr>
               <w:t>ding</w:t>
             </w:r>
+            <w:proofErr w:type="gramEnd"/>
             <w:r>
               <w:rPr>
                 <w:sz w:val="18"/>
@@ -6083,6 +6186,7 @@
               </w:rPr>
               <w:t>(</w:t>
             </w:r>
+            <w:proofErr w:type="gramStart"/>
             <w:r>
               <w:rPr>
                 <w:sz w:val="18"/>
@@ -6095,7 +6199,15 @@
                 <w:sz w:val="18"/>
                 <w:szCs w:val="18"/>
               </w:rPr>
-              <w:t xml:space="preserve"> , </w:t>
+              <w:t xml:space="preserve"> ,</w:t>
+            </w:r>
+            <w:proofErr w:type="gramEnd"/>
+            <w:r>
+              <w:rPr>
+                <w:sz w:val="18"/>
+                <w:szCs w:val="18"/>
+              </w:rPr>
+              <w:t xml:space="preserve"> </w:t>
             </w:r>
             <w:r>
               <w:rPr>
@@ -6139,6 +6251,7 @@
               </w:rPr>
               <w:t>(</w:t>
             </w:r>
+            <w:proofErr w:type="gramStart"/>
             <w:r>
               <w:rPr>
                 <w:sz w:val="18"/>
@@ -6146,6 +6259,7 @@
               </w:rPr>
               <w:t>people</w:t>
             </w:r>
+            <w:proofErr w:type="gramEnd"/>
             <w:r>
               <w:rPr>
                 <w:sz w:val="18"/>
@@ -6261,6 +6375,7 @@
               </w:rPr>
               <w:t>(</w:t>
             </w:r>
+            <w:proofErr w:type="gramStart"/>
             <w:r>
               <w:rPr>
                 <w:sz w:val="18"/>
@@ -6282,6 +6397,7 @@
               </w:rPr>
               <w:t>ding</w:t>
             </w:r>
+            <w:proofErr w:type="gramEnd"/>
             <w:r>
               <w:rPr>
                 <w:sz w:val="18"/>
@@ -6343,7 +6459,23 @@
                 <w:sz w:val="18"/>
                 <w:szCs w:val="18"/>
               </w:rPr>
-              <w:t>(red , carpet) =&gt; award</w:t>
+              <w:t>(</w:t>
+            </w:r>
+            <w:proofErr w:type="gramStart"/>
+            <w:r>
+              <w:rPr>
+                <w:sz w:val="18"/>
+                <w:szCs w:val="18"/>
+              </w:rPr>
+              <w:t>red ,</w:t>
+            </w:r>
+            <w:proofErr w:type="gramEnd"/>
+            <w:r>
+              <w:rPr>
+                <w:sz w:val="18"/>
+                <w:szCs w:val="18"/>
+              </w:rPr>
+              <w:t xml:space="preserve"> carpet) =&gt; award</w:t>
             </w:r>
           </w:p>
           <w:p>
@@ -6366,6 +6498,7 @@
               </w:rPr>
               <w:t>(</w:t>
             </w:r>
+            <w:proofErr w:type="gramStart"/>
             <w:r>
               <w:rPr>
                 <w:sz w:val="18"/>
@@ -6373,6 +6506,7 @@
               </w:rPr>
               <w:t>people</w:t>
             </w:r>
+            <w:proofErr w:type="gramEnd"/>
             <w:r>
               <w:rPr>
                 <w:sz w:val="18"/>
@@ -6455,12 +6589,21 @@
           <w:szCs w:val="19"/>
         </w:rPr>
       </w:pPr>
+      <w:proofErr w:type="gramStart"/>
       <w:r>
         <w:rPr>
           <w:color w:val="000000" w:themeColor="text1"/>
           <w:szCs w:val="19"/>
         </w:rPr>
-        <w:t xml:space="preserve">Similar to the real news dataset experiment, we used a support threshold of 0.2% (42 words) and got 1576 frequent items. Then, by keeping the same confidence, the number of rules is 484. However, no interesting results were found.  </w:t>
+        <w:t>Similar to</w:t>
+      </w:r>
+      <w:proofErr w:type="gramEnd"/>
+      <w:r>
+        <w:rPr>
+          <w:color w:val="000000" w:themeColor="text1"/>
+          <w:szCs w:val="19"/>
+        </w:rPr>
+        <w:t xml:space="preserve"> the real news dataset experiment, we used a support threshold of 0.2% (42 words) and got 1576 frequent items. Then, by keeping the same confidence, the number of rules is 484. However, no interesting results were found.  </w:t>
       </w:r>
     </w:p>
     <w:p>
@@ -8440,7 +8583,21 @@
         <w:rPr>
           <w:rFonts w:eastAsia="Arial" w:cs="Arial"/>
         </w:rPr>
-        <w:t xml:space="preserve">Although the classifiers may not have exhibited exceptional performance, due to the high class imbalance in the data, it is evident that the </w:t>
+        <w:t xml:space="preserve">Although the classifiers may not have exhibited exceptional performance, due to the </w:t>
+      </w:r>
+      <w:proofErr w:type="gramStart"/>
+      <w:r>
+        <w:rPr>
+          <w:rFonts w:eastAsia="Arial" w:cs="Arial"/>
+        </w:rPr>
+        <w:t>high class</w:t>
+      </w:r>
+      <w:proofErr w:type="gramEnd"/>
+      <w:r>
+        <w:rPr>
+          <w:rFonts w:eastAsia="Arial" w:cs="Arial"/>
+        </w:rPr>
+        <w:t xml:space="preserve"> imbalance in the data, it is evident that the </w:t>
       </w:r>
       <w:proofErr w:type="spellStart"/>
       <w:r>
@@ -9537,7 +9694,13 @@
         <w:rPr>
           <w:rFonts w:eastAsia="Arial" w:cs="Arial"/>
         </w:rPr>
-        <w:t>The analysis of the metrics "comparatives," "sensational words," "pronouns," and "first- and second-person pronoun" did not show a statistically significant difference between real news and fake news, indicating that these features were not useful for detecting fake news in this Dataset. However, superlatives were found to be more common in real news, which was not in line with previous research that has shown how superlatives are often used to exaggerate and sensationalize news stories.</w:t>
+        <w:t xml:space="preserve">The analysis of the metrics "comparatives," "sensational words," "pronouns," and "first- and second-person pronoun" did not show a statistically significant difference between real news and fake news, indicating that these features were not useful for detecting fake news in this Dataset. However, superlatives were found to be more common in real news, which was not in line </w:t>
+      </w:r>
+      <w:r>
+        <w:rPr>
+          <w:rFonts w:eastAsia="Arial" w:cs="Arial"/>
+        </w:rPr>
+        <w:t>with previous research that has shown how superlatives are often used to exaggerate and sensationalize news stories.</w:t>
       </w:r>
     </w:p>
     <w:p>
@@ -9817,7 +9980,14 @@
         <w:rPr>
           <w:rFonts w:eastAsia="Arial" w:cs="Arial"/>
         </w:rPr>
-        <w:t xml:space="preserve">One noticeable trait was the bimodal nature of both distributions. A bimodal distribution in a histogram of sentiment scores might infer that the Dataset consists of two distinct groups or clusters of data points with different sentiment scores. For example, in the context of sentiment analysis of product reviews, a bimodal distribution may suggest two types of customers: one highly satisfied with the product and another highly dissatisfied group. In our cases, this implied that there was a dataset that contained mostly negative sentiment. In general, a bimodal distribution indicates that the Dataset was not homogeneous and that underlying factors created two or more groups of data points with different characteristics. This could be useful information for further analysis and requires additional data exploration. </w:t>
+        <w:t xml:space="preserve">One noticeable trait was the bimodal nature of both distributions. A bimodal distribution in a histogram of sentiment scores might infer that the Dataset consists of two distinct groups or clusters of data points with different sentiment scores. For example, in the context of sentiment analysis of product reviews, a bimodal distribution may suggest two types of customers: one highly satisfied with the product and another highly dissatisfied group. In our cases, this implied that there was a dataset that contained mostly negative sentiment. In general, a bimodal distribution indicates that the </w:t>
+      </w:r>
+      <w:r>
+        <w:rPr>
+          <w:rFonts w:eastAsia="Arial" w:cs="Arial"/>
+        </w:rPr>
+        <w:lastRenderedPageBreak/>
+        <w:t xml:space="preserve">Dataset was not homogeneous and that underlying factors created two or more groups of data points with different characteristics. This could be useful information for further analysis and requires additional data exploration. </w:t>
       </w:r>
     </w:p>
     <w:p>
@@ -9855,14 +10025,7 @@
         <w:rPr>
           <w:rFonts w:eastAsia="Times New Roman" w:cs="Times New Roman"/>
         </w:rPr>
-        <w:t xml:space="preserve">We intend to conduct further qualitative data analysis to understand why some common ways to discern between real vs. false news did not hold in our Dataset. Since our datasets consisted primarily of news related to celebrities </w:t>
-      </w:r>
-      <w:r>
-        <w:rPr>
-          <w:rFonts w:eastAsia="Times New Roman" w:cs="Times New Roman"/>
-        </w:rPr>
-        <w:lastRenderedPageBreak/>
-        <w:t xml:space="preserve">and politics, exploring this aspect could reveal insights into the relationship between truthfulness and news topics. Additionally, it could be interesting to explore merging names as individual items for the Apriori algorithm to find new rules. </w:t>
+        <w:t xml:space="preserve">We intend to conduct further qualitative data analysis to understand why some common ways to discern between real vs. false news did not hold in our Dataset. Since our datasets consisted primarily of news related to celebrities and politics, exploring this aspect could reveal insights into the relationship between truthfulness and news topics. Additionally, it could be interesting to explore merging names as individual items for the Apriori algorithm to find new rules. </w:t>
       </w:r>
     </w:p>
     <w:p>
@@ -9877,7 +10040,31 @@
         <w:rPr>
           <w:rFonts w:eastAsia="Times New Roman" w:cs="Times New Roman"/>
         </w:rPr>
-        <w:t>Furthermore, we aim to investigate the cause of the bimodal distribution observed in the sentiment analysis results. By doing so, we hope to understand better the underlying patterns and characteristics of the news datasets that gave rise to this phenomenon. This analysis could provide valuable insights into the nuances of sentiment expression in news reporting and potentially inform future research in this area.</w:t>
+        <w:t xml:space="preserve">Furthermore, we aim to investigate the cause of the bimodal distribution observed in the sentiment analysis results. By doing so, we hope to </w:t>
+      </w:r>
+      <w:r>
+        <w:rPr>
+          <w:rFonts w:eastAsia="Times New Roman" w:cs="Times New Roman"/>
+        </w:rPr>
+        <w:t xml:space="preserve">better </w:t>
+      </w:r>
+      <w:r>
+        <w:rPr>
+          <w:rFonts w:eastAsia="Times New Roman" w:cs="Times New Roman"/>
+        </w:rPr>
+        <w:t>understand</w:t>
+      </w:r>
+      <w:r>
+        <w:rPr>
+          <w:rFonts w:eastAsia="Times New Roman" w:cs="Times New Roman"/>
+        </w:rPr>
+        <w:t xml:space="preserve"> </w:t>
+      </w:r>
+      <w:r>
+        <w:rPr>
+          <w:rFonts w:eastAsia="Times New Roman" w:cs="Times New Roman"/>
+        </w:rPr>
+        <w:t>the underlying patterns and characteristics of the news datasets that gave rise to this phenomenon. This analysis could provide valuable insights into the nuances of sentiment expression in news reporting and potentially inform future research in this area.</w:t>
       </w:r>
     </w:p>
     <w:p>
@@ -10325,7 +10512,15 @@
       </w:r>
       <w:proofErr w:type="spellEnd"/>
       <w:r>
-        <w:t>, "Linguistic-Based Detection of Fake News in Social Media," International Journal of English Linguistics, vol. 11, no. 1, DOI: 10.5539/ijel.v11n1p99, 2021.</w:t>
+        <w:t>, "Linguistic-Based Detection of Fake News in Social Media," International Journal of English Linguistics, vol. 11, no. 1, DOI: 10.5539/</w:t>
+      </w:r>
+      <w:proofErr w:type="gramStart"/>
+      <w:r>
+        <w:t>ijel.v</w:t>
+      </w:r>
+      <w:proofErr w:type="gramEnd"/>
+      <w:r>
+        <w:t>11n1p99, 2021.</w:t>
       </w:r>
     </w:p>
     <w:p>
@@ -10356,7 +10551,15 @@
         <w:t>.</w:t>
       </w:r>
       <w:r>
-        <w:t xml:space="preserve"> Gala and A</w:t>
+        <w:t xml:space="preserve"> </w:t>
+      </w:r>
+      <w:proofErr w:type="gramStart"/>
+      <w:r>
+        <w:t>Gala</w:t>
+      </w:r>
+      <w:proofErr w:type="gramEnd"/>
+      <w:r>
+        <w:t xml:space="preserve"> and A</w:t>
       </w:r>
       <w:r>
         <w:t>.</w:t>
@@ -13405,6 +13608,25 @@
 </file>
 
 <file path=customXml/item1.xml><?xml version="1.0" encoding="utf-8"?>
+<?mso-contentType ?>
+<FormTemplates xmlns="http://schemas.microsoft.com/sharepoint/v3/contenttype/forms">
+  <Display>DocumentLibraryForm</Display>
+  <Edit>DocumentLibraryForm</Edit>
+  <New>DocumentLibraryForm</New>
+</FormTemplates>
+</file>
+
+<file path=customXml/item2.xml><?xml version="1.0" encoding="utf-8"?>
+<b:Sources xmlns:b="http://schemas.openxmlformats.org/officeDocument/2006/bibliography" xmlns="http://schemas.openxmlformats.org/officeDocument/2006/bibliography" SelectedStyle="\APASixthEditionOfficeOnline.xsl" StyleName="APA" Version="6"/>
+</file>
+
+<file path=customXml/item3.xml><?xml version="1.0" encoding="utf-8"?>
+<p:properties xmlns:p="http://schemas.microsoft.com/office/2006/metadata/properties" xmlns:xsi="http://www.w3.org/2001/XMLSchema-instance" xmlns:pc="http://schemas.microsoft.com/office/infopath/2007/PartnerControls">
+  <documentManagement/>
+</p:properties>
+</file>
+
+<file path=customXml/item4.xml><?xml version="1.0" encoding="utf-8"?>
 <ct:contentTypeSchema xmlns:ct="http://schemas.microsoft.com/office/2006/metadata/contentType" xmlns:ma="http://schemas.microsoft.com/office/2006/metadata/properties/metaAttributes" ct:_="" ma:_="" ma:contentTypeName="Document" ma:contentTypeID="0x010100B0656D0A1F8064458B5A1F955852F71E" ma:contentTypeVersion="7" ma:contentTypeDescription="Create a new document." ma:contentTypeScope="" ma:versionID="e209470c1a9fca98f13817d83e06b162">
   <xsd:schema xmlns:xsd="http://www.w3.org/2001/XMLSchema" xmlns:xs="http://www.w3.org/2001/XMLSchema" xmlns:p="http://schemas.microsoft.com/office/2006/metadata/properties" xmlns:ns3="dd3ee12b-fe86-4afa-a75b-e47739872cdd" xmlns:ns4="c734e39f-c1ca-4117-b05d-b350b16bdf9b" targetNamespace="http://schemas.microsoft.com/office/2006/metadata/properties" ma:root="true" ma:fieldsID="a25d0c3682146e4fcda96bb65e62739a" ns3:_="" ns4:_="">
     <xsd:import namespace="dd3ee12b-fe86-4afa-a75b-e47739872cdd"/>
@@ -13589,26 +13811,32 @@
 </ct:contentTypeSchema>
 </file>
 
-<file path=customXml/item2.xml><?xml version="1.0" encoding="utf-8"?>
-<p:properties xmlns:p="http://schemas.microsoft.com/office/2006/metadata/properties" xmlns:xsi="http://www.w3.org/2001/XMLSchema-instance" xmlns:pc="http://schemas.microsoft.com/office/infopath/2007/PartnerControls">
-  <documentManagement/>
-</p:properties>
+<file path=customXml/itemProps1.xml><?xml version="1.0" encoding="utf-8"?>
+<ds:datastoreItem xmlns:ds="http://schemas.openxmlformats.org/officeDocument/2006/customXml" ds:itemID="{FCCB407A-E8DF-4A35-B7D9-5280F5F77F92}">
+  <ds:schemaRefs>
+    <ds:schemaRef ds:uri="http://schemas.microsoft.com/sharepoint/v3/contenttype/forms"/>
+  </ds:schemaRefs>
+</ds:datastoreItem>
 </file>
 
-<file path=customXml/item3.xml><?xml version="1.0" encoding="utf-8"?>
-<b:Sources xmlns:b="http://schemas.openxmlformats.org/officeDocument/2006/bibliography" xmlns="http://schemas.openxmlformats.org/officeDocument/2006/bibliography" SelectedStyle="\APASixthEditionOfficeOnline.xsl" StyleName="APA" Version="6"/>
+<file path=customXml/itemProps2.xml><?xml version="1.0" encoding="utf-8"?>
+<ds:datastoreItem xmlns:ds="http://schemas.openxmlformats.org/officeDocument/2006/customXml" ds:itemID="{1F7D10A4-D061-4E87-9C36-1245D285F581}">
+  <ds:schemaRefs>
+    <ds:schemaRef ds:uri="http://schemas.openxmlformats.org/officeDocument/2006/bibliography"/>
+  </ds:schemaRefs>
+</ds:datastoreItem>
 </file>
 
-<file path=customXml/item4.xml><?xml version="1.0" encoding="utf-8"?>
-<?mso-contentType ?>
-<FormTemplates xmlns="http://schemas.microsoft.com/sharepoint/v3/contenttype/forms">
-  <Display>DocumentLibraryForm</Display>
-  <Edit>DocumentLibraryForm</Edit>
-  <New>DocumentLibraryForm</New>
-</FormTemplates>
+<file path=customXml/itemProps3.xml><?xml version="1.0" encoding="utf-8"?>
+<ds:datastoreItem xmlns:ds="http://schemas.openxmlformats.org/officeDocument/2006/customXml" ds:itemID="{11969559-47E7-41DA-8C4D-BBDE54378278}">
+  <ds:schemaRefs>
+    <ds:schemaRef ds:uri="http://schemas.microsoft.com/office/2006/metadata/properties"/>
+    <ds:schemaRef ds:uri="http://schemas.microsoft.com/office/infopath/2007/PartnerControls"/>
+  </ds:schemaRefs>
+</ds:datastoreItem>
 </file>
 
-<file path=customXml/itemProps1.xml><?xml version="1.0" encoding="utf-8"?>
+<file path=customXml/itemProps4.xml><?xml version="1.0" encoding="utf-8"?>
 <ds:datastoreItem xmlns:ds="http://schemas.openxmlformats.org/officeDocument/2006/customXml" ds:itemID="{95DE9E31-380E-46CB-9D11-60FE0CD38DF4}">
   <ds:schemaRefs>
     <ds:schemaRef ds:uri="http://schemas.microsoft.com/office/2006/metadata/contentType"/>
@@ -13625,29 +13853,4 @@
     <ds:schemaRef ds:uri="http://schemas.microsoft.com/internal/obd"/>
   </ds:schemaRefs>
 </ds:datastoreItem>
-</file>
-
-<file path=customXml/itemProps2.xml><?xml version="1.0" encoding="utf-8"?>
-<ds:datastoreItem xmlns:ds="http://schemas.openxmlformats.org/officeDocument/2006/customXml" ds:itemID="{11969559-47E7-41DA-8C4D-BBDE54378278}">
-  <ds:schemaRefs>
-    <ds:schemaRef ds:uri="http://schemas.microsoft.com/office/2006/metadata/properties"/>
-    <ds:schemaRef ds:uri="http://schemas.microsoft.com/office/infopath/2007/PartnerControls"/>
-  </ds:schemaRefs>
-</ds:datastoreItem>
-</file>
-
-<file path=customXml/itemProps3.xml><?xml version="1.0" encoding="utf-8"?>
-<ds:datastoreItem xmlns:ds="http://schemas.openxmlformats.org/officeDocument/2006/customXml" ds:itemID="{1F7D10A4-D061-4E87-9C36-1245D285F581}">
-  <ds:schemaRefs>
-    <ds:schemaRef ds:uri="http://schemas.openxmlformats.org/officeDocument/2006/bibliography"/>
-  </ds:schemaRefs>
-</ds:datastoreItem>
-</file>
-
-<file path=customXml/itemProps4.xml><?xml version="1.0" encoding="utf-8"?>
-<ds:datastoreItem xmlns:ds="http://schemas.openxmlformats.org/officeDocument/2006/customXml" ds:itemID="{FCCB407A-E8DF-4A35-B7D9-5280F5F77F92}">
-  <ds:schemaRefs>
-    <ds:schemaRef ds:uri="http://schemas.microsoft.com/sharepoint/v3/contenttype/forms"/>
-  </ds:schemaRefs>
-</ds:datastoreItem>
 </file>
</xml_diff>